<commit_message>
changed crop to US northeast
</commit_message>
<xml_diff>
--- a/figures/si_figs_JA/si_figs_JA.docx
+++ b/figures/si_figs_JA/si_figs_JA.docx
@@ -4,19 +4,22 @@
   <w:body>
     <w:p>
       <w:r>
+        <w:rPr>
+          <w:noProof/>
+        </w:rPr>
         <w:drawing>
-          <wp:anchor distT="0" distB="0" distL="114300" distR="114300" simplePos="0" relativeHeight="251655167" behindDoc="0" locked="0" layoutInCell="1" allowOverlap="1" wp14:anchorId="5B10CE80" wp14:editId="2ECEDFEA">
+          <wp:anchor distT="0" distB="0" distL="114300" distR="114300" simplePos="0" relativeHeight="251658239" behindDoc="0" locked="0" layoutInCell="1" allowOverlap="1" wp14:anchorId="109477F3" wp14:editId="2ACA5C47">
             <wp:simplePos x="0" y="0"/>
-            <wp:positionH relativeFrom="column">
-              <wp:posOffset>-728345</wp:posOffset>
+            <wp:positionH relativeFrom="margin">
+              <wp:posOffset>3019425</wp:posOffset>
             </wp:positionH>
             <wp:positionV relativeFrom="paragraph">
-              <wp:posOffset>-189865</wp:posOffset>
+              <wp:posOffset>2634152</wp:posOffset>
             </wp:positionV>
-            <wp:extent cx="3670300" cy="2795905"/>
-            <wp:effectExtent l="0" t="0" r="6350" b="4445"/>
-            <wp:wrapNone/>
-            <wp:docPr id="6" name="Picture 5"/>
+            <wp:extent cx="2766695" cy="2332355"/>
+            <wp:effectExtent l="19050" t="19050" r="14605" b="10795"/>
+            <wp:wrapSquare wrapText="bothSides"/>
+            <wp:docPr id="11" name="Picture 11"/>
             <wp:cNvGraphicFramePr>
               <a:graphicFrameLocks xmlns:a="http://schemas.openxmlformats.org/drawingml/2006/main" noChangeAspect="1"/>
             </wp:cNvGraphicFramePr>
@@ -24,58 +27,70 @@
               <a:graphicData uri="http://schemas.openxmlformats.org/drawingml/2006/picture">
                 <pic:pic xmlns:pic="http://schemas.openxmlformats.org/drawingml/2006/picture">
                   <pic:nvPicPr>
-                    <pic:cNvPr id="6" name="Picture 5"/>
-                    <pic:cNvPicPr>
-                      <a:picLocks noChangeAspect="1"/>
-                    </pic:cNvPicPr>
+                    <pic:cNvPr id="11" name="tuna_crop.png"/>
+                    <pic:cNvPicPr/>
                   </pic:nvPicPr>
-                  <pic:blipFill>
-                    <a:blip r:embed="rId4" cstate="print">
+                  <pic:blipFill rotWithShape="1">
+                    <a:blip r:embed="rId4">
                       <a:extLst>
                         <a:ext uri="{28A0092B-C50C-407E-A947-70E740481C1C}">
                           <a14:useLocalDpi xmlns:a14="http://schemas.microsoft.com/office/drawing/2010/main" val="0"/>
                         </a:ext>
                       </a:extLst>
                     </a:blip>
-                    <a:stretch>
-                      <a:fillRect/>
-                    </a:stretch>
+                    <a:srcRect l="14762" t="3806" r="13122" b="2557"/>
+                    <a:stretch/>
                   </pic:blipFill>
-                  <pic:spPr>
+                  <pic:spPr bwMode="auto">
                     <a:xfrm>
                       <a:off x="0" y="0"/>
-                      <a:ext cx="3670300" cy="2795905"/>
+                      <a:ext cx="2766695" cy="2332355"/>
                     </a:xfrm>
                     <a:prstGeom prst="rect">
                       <a:avLst/>
                     </a:prstGeom>
+                    <a:ln w="3175">
+                      <a:solidFill>
+                        <a:schemeClr val="bg1">
+                          <a:lumMod val="65000"/>
+                        </a:schemeClr>
+                      </a:solidFill>
+                    </a:ln>
+                    <a:extLst>
+                      <a:ext uri="{53640926-AAD7-44D8-BBD7-CCE9431645EC}">
+                        <a14:shadowObscured xmlns:a14="http://schemas.microsoft.com/office/drawing/2010/main"/>
+                      </a:ext>
+                    </a:extLst>
                   </pic:spPr>
                 </pic:pic>
               </a:graphicData>
             </a:graphic>
-            <wp14:sizeRelH relativeFrom="margin">
+            <wp14:sizeRelH relativeFrom="page">
               <wp14:pctWidth>0</wp14:pctWidth>
             </wp14:sizeRelH>
-            <wp14:sizeRelV relativeFrom="margin">
+            <wp14:sizeRelV relativeFrom="page">
               <wp14:pctHeight>0</wp14:pctHeight>
             </wp14:sizeRelV>
           </wp:anchor>
         </w:drawing>
       </w:r>
       <w:r>
+        <w:rPr>
+          <w:noProof/>
+        </w:rPr>
         <w:drawing>
-          <wp:anchor distT="0" distB="0" distL="114300" distR="114300" simplePos="0" relativeHeight="251656191" behindDoc="0" locked="0" layoutInCell="1" allowOverlap="1" wp14:anchorId="48890277" wp14:editId="4B306D6A">
+          <wp:anchor distT="0" distB="0" distL="114300" distR="114300" simplePos="0" relativeHeight="251665408" behindDoc="0" locked="0" layoutInCell="1" allowOverlap="1" wp14:anchorId="393DD16F" wp14:editId="13985529">
             <wp:simplePos x="0" y="0"/>
-            <wp:positionH relativeFrom="column">
-              <wp:posOffset>3090545</wp:posOffset>
+            <wp:positionH relativeFrom="margin">
+              <wp:posOffset>86721</wp:posOffset>
             </wp:positionH>
             <wp:positionV relativeFrom="paragraph">
-              <wp:posOffset>-190500</wp:posOffset>
+              <wp:posOffset>2624918</wp:posOffset>
             </wp:positionV>
-            <wp:extent cx="3670543" cy="2795905"/>
-            <wp:effectExtent l="0" t="0" r="6350" b="4445"/>
-            <wp:wrapNone/>
-            <wp:docPr id="7" name="Picture 6"/>
+            <wp:extent cx="2747010" cy="2322830"/>
+            <wp:effectExtent l="19050" t="19050" r="15240" b="20320"/>
+            <wp:wrapSquare wrapText="bothSides"/>
+            <wp:docPr id="12" name="Picture 12"/>
             <wp:cNvGraphicFramePr>
               <a:graphicFrameLocks xmlns:a="http://schemas.openxmlformats.org/drawingml/2006/main" noChangeAspect="1"/>
             </wp:cNvGraphicFramePr>
@@ -83,52 +98,203 @@
               <a:graphicData uri="http://schemas.openxmlformats.org/drawingml/2006/picture">
                 <pic:pic xmlns:pic="http://schemas.openxmlformats.org/drawingml/2006/picture">
                   <pic:nvPicPr>
-                    <pic:cNvPr id="7" name="Picture 6"/>
-                    <pic:cNvPicPr>
-                      <a:picLocks noChangeAspect="1"/>
-                    </pic:cNvPicPr>
+                    <pic:cNvPr id="12" name="tuna_crop_grid.png"/>
+                    <pic:cNvPicPr/>
                   </pic:nvPicPr>
-                  <pic:blipFill>
-                    <a:blip r:embed="rId5" cstate="print">
+                  <pic:blipFill rotWithShape="1">
+                    <a:blip r:embed="rId5">
                       <a:extLst>
                         <a:ext uri="{28A0092B-C50C-407E-A947-70E740481C1C}">
                           <a14:useLocalDpi xmlns:a14="http://schemas.microsoft.com/office/drawing/2010/main" val="0"/>
                         </a:ext>
                       </a:extLst>
                     </a:blip>
-                    <a:stretch>
-                      <a:fillRect/>
-                    </a:stretch>
+                    <a:srcRect l="14749" t="4090" r="13502" b="2488"/>
+                    <a:stretch/>
                   </pic:blipFill>
-                  <pic:spPr>
+                  <pic:spPr bwMode="auto">
                     <a:xfrm>
                       <a:off x="0" y="0"/>
-                      <a:ext cx="3670543" cy="2795905"/>
+                      <a:ext cx="2747010" cy="2322830"/>
                     </a:xfrm>
                     <a:prstGeom prst="rect">
                       <a:avLst/>
                     </a:prstGeom>
+                    <a:ln w="3175" cap="flat" cmpd="sng" algn="ctr">
+                      <a:solidFill>
+                        <a:sysClr val="window" lastClr="FFFFFF">
+                          <a:lumMod val="65000"/>
+                        </a:sysClr>
+                      </a:solidFill>
+                      <a:prstDash val="solid"/>
+                      <a:round/>
+                      <a:headEnd type="none" w="med" len="med"/>
+                      <a:tailEnd type="none" w="med" len="med"/>
+                    </a:ln>
+                    <a:extLst>
+                      <a:ext uri="{53640926-AAD7-44D8-BBD7-CCE9431645EC}">
+                        <a14:shadowObscured xmlns:a14="http://schemas.microsoft.com/office/drawing/2010/main"/>
+                      </a:ext>
+                    </a:extLst>
                   </pic:spPr>
                 </pic:pic>
               </a:graphicData>
             </a:graphic>
-            <wp14:sizeRelH relativeFrom="margin">
+            <wp14:sizeRelH relativeFrom="page">
               <wp14:pctWidth>0</wp14:pctWidth>
             </wp14:sizeRelH>
-            <wp14:sizeRelV relativeFrom="margin">
+            <wp14:sizeRelV relativeFrom="page">
               <wp14:pctHeight>0</wp14:pctHeight>
             </wp14:sizeRelV>
           </wp:anchor>
         </w:drawing>
       </w:r>
-    </w:p>
-    <w:p/>
-    <w:p/>
-    <w:p/>
-    <w:p/>
-    <w:p/>
-    <w:p/>
-    <w:p>
+      <w:r>
+        <w:rPr>
+          <w:noProof/>
+        </w:rPr>
+        <w:drawing>
+          <wp:anchor distT="0" distB="0" distL="114300" distR="114300" simplePos="0" relativeHeight="251667456" behindDoc="0" locked="0" layoutInCell="1" allowOverlap="1" wp14:anchorId="6943E889" wp14:editId="6D3CCF25">
+            <wp:simplePos x="0" y="0"/>
+            <wp:positionH relativeFrom="margin">
+              <wp:posOffset>3008630</wp:posOffset>
+            </wp:positionH>
+            <wp:positionV relativeFrom="paragraph">
+              <wp:posOffset>141605</wp:posOffset>
+            </wp:positionV>
+            <wp:extent cx="2760345" cy="2345055"/>
+            <wp:effectExtent l="19050" t="19050" r="20955" b="17145"/>
+            <wp:wrapSquare wrapText="bothSides"/>
+            <wp:docPr id="13" name="Picture 13"/>
+            <wp:cNvGraphicFramePr>
+              <a:graphicFrameLocks xmlns:a="http://schemas.openxmlformats.org/drawingml/2006/main" noChangeAspect="1"/>
+            </wp:cNvGraphicFramePr>
+            <a:graphic xmlns:a="http://schemas.openxmlformats.org/drawingml/2006/main">
+              <a:graphicData uri="http://schemas.openxmlformats.org/drawingml/2006/picture">
+                <pic:pic xmlns:pic="http://schemas.openxmlformats.org/drawingml/2006/picture">
+                  <pic:nvPicPr>
+                    <pic:cNvPr id="13" name="tuna_iucn_raster.png"/>
+                    <pic:cNvPicPr/>
+                  </pic:nvPicPr>
+                  <pic:blipFill rotWithShape="1">
+                    <a:blip r:embed="rId6" cstate="print">
+                      <a:extLst>
+                        <a:ext uri="{28A0092B-C50C-407E-A947-70E740481C1C}">
+                          <a14:useLocalDpi xmlns:a14="http://schemas.microsoft.com/office/drawing/2010/main" val="0"/>
+                        </a:ext>
+                      </a:extLst>
+                    </a:blip>
+                    <a:srcRect l="12850" r="13074"/>
+                    <a:stretch/>
+                  </pic:blipFill>
+                  <pic:spPr bwMode="auto">
+                    <a:xfrm>
+                      <a:off x="0" y="0"/>
+                      <a:ext cx="2760345" cy="2345055"/>
+                    </a:xfrm>
+                    <a:prstGeom prst="rect">
+                      <a:avLst/>
+                    </a:prstGeom>
+                    <a:ln w="3175">
+                      <a:solidFill>
+                        <a:schemeClr val="bg1">
+                          <a:lumMod val="65000"/>
+                        </a:schemeClr>
+                      </a:solidFill>
+                    </a:ln>
+                    <a:extLst>
+                      <a:ext uri="{53640926-AAD7-44D8-BBD7-CCE9431645EC}">
+                        <a14:shadowObscured xmlns:a14="http://schemas.microsoft.com/office/drawing/2010/main"/>
+                      </a:ext>
+                    </a:extLst>
+                  </pic:spPr>
+                </pic:pic>
+              </a:graphicData>
+            </a:graphic>
+            <wp14:sizeRelH relativeFrom="page">
+              <wp14:pctWidth>0</wp14:pctWidth>
+            </wp14:sizeRelH>
+            <wp14:sizeRelV relativeFrom="page">
+              <wp14:pctHeight>0</wp14:pctHeight>
+            </wp14:sizeRelV>
+          </wp:anchor>
+        </w:drawing>
+      </w:r>
+      <w:r>
+        <w:rPr>
+          <w:noProof/>
+        </w:rPr>
+        <w:drawing>
+          <wp:anchor distT="0" distB="0" distL="114300" distR="114300" simplePos="0" relativeHeight="251664384" behindDoc="0" locked="0" layoutInCell="1" allowOverlap="1" wp14:anchorId="0B9641B5" wp14:editId="1E6364FE">
+            <wp:simplePos x="0" y="0"/>
+            <wp:positionH relativeFrom="margin">
+              <wp:posOffset>71755</wp:posOffset>
+            </wp:positionH>
+            <wp:positionV relativeFrom="paragraph">
+              <wp:posOffset>154974</wp:posOffset>
+            </wp:positionV>
+            <wp:extent cx="2759075" cy="2322830"/>
+            <wp:effectExtent l="19050" t="19050" r="22225" b="20320"/>
+            <wp:wrapSquare wrapText="bothSides"/>
+            <wp:docPr id="3" name="Picture 3"/>
+            <wp:cNvGraphicFramePr>
+              <a:graphicFrameLocks xmlns:a="http://schemas.openxmlformats.org/drawingml/2006/main" noChangeAspect="1"/>
+            </wp:cNvGraphicFramePr>
+            <a:graphic xmlns:a="http://schemas.openxmlformats.org/drawingml/2006/main">
+              <a:graphicData uri="http://schemas.openxmlformats.org/drawingml/2006/picture">
+                <pic:pic xmlns:pic="http://schemas.openxmlformats.org/drawingml/2006/picture">
+                  <pic:nvPicPr>
+                    <pic:cNvPr id="3" name="tuna_iucn_grid_raster.png"/>
+                    <pic:cNvPicPr/>
+                  </pic:nvPicPr>
+                  <pic:blipFill rotWithShape="1">
+                    <a:blip r:embed="rId7" cstate="print">
+                      <a:extLst>
+                        <a:ext uri="{28A0092B-C50C-407E-A947-70E740481C1C}">
+                          <a14:useLocalDpi xmlns:a14="http://schemas.microsoft.com/office/drawing/2010/main" val="0"/>
+                        </a:ext>
+                      </a:extLst>
+                    </a:blip>
+                    <a:srcRect l="12740" r="12700"/>
+                    <a:stretch/>
+                  </pic:blipFill>
+                  <pic:spPr bwMode="auto">
+                    <a:xfrm>
+                      <a:off x="0" y="0"/>
+                      <a:ext cx="2759075" cy="2322830"/>
+                    </a:xfrm>
+                    <a:prstGeom prst="rect">
+                      <a:avLst/>
+                    </a:prstGeom>
+                    <a:ln w="3175" cap="flat" cmpd="sng" algn="ctr">
+                      <a:solidFill>
+                        <a:sysClr val="window" lastClr="FFFFFF">
+                          <a:lumMod val="65000"/>
+                        </a:sysClr>
+                      </a:solidFill>
+                      <a:prstDash val="solid"/>
+                      <a:round/>
+                      <a:headEnd type="none" w="med" len="med"/>
+                      <a:tailEnd type="none" w="med" len="med"/>
+                    </a:ln>
+                    <a:extLst>
+                      <a:ext uri="{53640926-AAD7-44D8-BBD7-CCE9431645EC}">
+                        <a14:shadowObscured xmlns:a14="http://schemas.microsoft.com/office/drawing/2010/main"/>
+                      </a:ext>
+                    </a:extLst>
+                  </pic:spPr>
+                </pic:pic>
+              </a:graphicData>
+            </a:graphic>
+            <wp14:sizeRelH relativeFrom="page">
+              <wp14:pctWidth>0</wp14:pctWidth>
+            </wp14:sizeRelH>
+            <wp14:sizeRelV relativeFrom="page">
+              <wp14:pctHeight>0</wp14:pctHeight>
+            </wp14:sizeRelV>
+          </wp:anchor>
+        </w:drawing>
+      </w:r>
       <w:r>
         <w:rPr>
           <w:noProof/>
@@ -136,16 +302,16 @@
         <mc:AlternateContent>
           <mc:Choice Requires="wps">
             <w:drawing>
-              <wp:anchor distT="45720" distB="45720" distL="114300" distR="114300" simplePos="0" relativeHeight="251662336" behindDoc="0" locked="0" layoutInCell="1" allowOverlap="1">
+              <wp:anchor distT="45720" distB="45720" distL="114300" distR="114300" simplePos="0" relativeHeight="251662336" behindDoc="0" locked="0" layoutInCell="1" allowOverlap="1" wp14:anchorId="66262C81" wp14:editId="61862E99">
                 <wp:simplePos x="0" y="0"/>
-                <wp:positionH relativeFrom="column">
-                  <wp:posOffset>-543560</wp:posOffset>
+                <wp:positionH relativeFrom="margin">
+                  <wp:align>center</wp:align>
                 </wp:positionH>
                 <wp:positionV relativeFrom="paragraph">
-                  <wp:posOffset>3686810</wp:posOffset>
+                  <wp:posOffset>5379791</wp:posOffset>
                 </wp:positionV>
                 <wp:extent cx="7210425" cy="1404620"/>
-                <wp:effectExtent l="0" t="0" r="28575" b="20320"/>
+                <wp:effectExtent l="0" t="0" r="28575" b="27305"/>
                 <wp:wrapSquare wrapText="bothSides"/>
                 <wp:docPr id="217" name="Text Box 2"/>
                 <wp:cNvGraphicFramePr>
@@ -230,8 +396,6 @@
                             <w:r>
                               <w:t xml:space="preserve"> (top left) is rasterized to half-degree cells (grid overlaid on top right). Each overlapping cell is assigned a presence value of 1 (bottom two maps with and without half-degree grid).</w:t>
                             </w:r>
-                            <w:bookmarkStart w:id="0" w:name="_GoBack"/>
-                            <w:bookmarkEnd w:id="0"/>
                           </w:p>
                         </w:txbxContent>
                       </wps:txbx>
@@ -252,11 +416,11 @@
           </mc:Choice>
           <mc:Fallback>
             <w:pict>
-              <v:shapetype id="_x0000_t202" coordsize="21600,21600" o:spt="202" path="m,l,21600r21600,l21600,xe">
+              <v:shapetype w14:anchorId="66262C81" id="_x0000_t202" coordsize="21600,21600" o:spt="202" path="m,l,21600r21600,l21600,xe">
                 <v:stroke joinstyle="miter"/>
                 <v:path gradientshapeok="t" o:connecttype="rect"/>
               </v:shapetype>
-              <v:shape id="Text Box 2" o:spid="_x0000_s1026" type="#_x0000_t202" style="position:absolute;margin-left:-42.8pt;margin-top:290.3pt;width:567.75pt;height:110.6pt;z-index:251662336;visibility:visible;mso-wrap-style:square;mso-width-percent:0;mso-height-percent:200;mso-wrap-distance-left:9pt;mso-wrap-distance-top:3.6pt;mso-wrap-distance-right:9pt;mso-wrap-distance-bottom:3.6pt;mso-position-horizontal:absolute;mso-position-horizontal-relative:text;mso-position-vertical:absolute;mso-position-vertical-relative:text;mso-width-percent:0;mso-height-percent:200;mso-width-relative:margin;mso-height-relative:margin;v-text-anchor:top" o:gfxdata="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">
+              <v:shape id="Text Box 2" o:spid="_x0000_s1026" type="#_x0000_t202" style="position:absolute;margin-left:0;margin-top:423.6pt;width:567.75pt;height:110.6pt;z-index:251662336;visibility:visible;mso-wrap-style:square;mso-width-percent:0;mso-height-percent:200;mso-wrap-distance-left:9pt;mso-wrap-distance-top:3.6pt;mso-wrap-distance-right:9pt;mso-wrap-distance-bottom:3.6pt;mso-position-horizontal:center;mso-position-horizontal-relative:margin;mso-position-vertical:absolute;mso-position-vertical-relative:text;mso-width-percent:0;mso-height-percent:200;mso-width-relative:margin;mso-height-relative:margin;v-text-anchor:top" o:gfxdata="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">
                 <v:textbox style="mso-fit-shape-to-text:t">
                   <w:txbxContent>
                     <w:p>
@@ -310,141 +474,26 @@
                       <w:r>
                         <w:t xml:space="preserve"> (top left) is rasterized to half-degree cells (grid overlaid on top right). Each overlapping cell is assigned a presence value of 1 (bottom two maps with and without half-degree grid).</w:t>
                       </w:r>
-                      <w:bookmarkStart w:id="1" w:name="_GoBack"/>
-                      <w:bookmarkEnd w:id="1"/>
                     </w:p>
                   </w:txbxContent>
                 </v:textbox>
-                <w10:wrap type="square"/>
+                <w10:wrap type="square" anchorx="margin"/>
               </v:shape>
             </w:pict>
           </mc:Fallback>
         </mc:AlternateContent>
       </w:r>
       <w:r>
-        <w:drawing>
-          <wp:anchor distT="0" distB="0" distL="114300" distR="114300" simplePos="0" relativeHeight="251658239" behindDoc="0" locked="0" layoutInCell="1" allowOverlap="1" wp14:anchorId="60D97BE8" wp14:editId="127357FD">
-            <wp:simplePos x="0" y="0"/>
-            <wp:positionH relativeFrom="column">
-              <wp:posOffset>3084195</wp:posOffset>
-            </wp:positionH>
-            <wp:positionV relativeFrom="paragraph">
-              <wp:posOffset>704850</wp:posOffset>
-            </wp:positionV>
-            <wp:extent cx="3670300" cy="2795905"/>
-            <wp:effectExtent l="0" t="0" r="6350" b="4445"/>
-            <wp:wrapNone/>
-            <wp:docPr id="9" name="Picture 8"/>
-            <wp:cNvGraphicFramePr>
-              <a:graphicFrameLocks xmlns:a="http://schemas.openxmlformats.org/drawingml/2006/main" noChangeAspect="1"/>
-            </wp:cNvGraphicFramePr>
-            <a:graphic xmlns:a="http://schemas.openxmlformats.org/drawingml/2006/main">
-              <a:graphicData uri="http://schemas.openxmlformats.org/drawingml/2006/picture">
-                <pic:pic xmlns:pic="http://schemas.openxmlformats.org/drawingml/2006/picture">
-                  <pic:nvPicPr>
-                    <pic:cNvPr id="9" name="Picture 8"/>
-                    <pic:cNvPicPr>
-                      <a:picLocks noChangeAspect="1"/>
-                    </pic:cNvPicPr>
-                  </pic:nvPicPr>
-                  <pic:blipFill>
-                    <a:blip r:embed="rId6" cstate="print">
-                      <a:extLst>
-                        <a:ext uri="{28A0092B-C50C-407E-A947-70E740481C1C}">
-                          <a14:useLocalDpi xmlns:a14="http://schemas.microsoft.com/office/drawing/2010/main" val="0"/>
-                        </a:ext>
-                      </a:extLst>
-                    </a:blip>
-                    <a:stretch>
-                      <a:fillRect/>
-                    </a:stretch>
-                  </pic:blipFill>
-                  <pic:spPr>
-                    <a:xfrm>
-                      <a:off x="0" y="0"/>
-                      <a:ext cx="3670300" cy="2795905"/>
-                    </a:xfrm>
-                    <a:prstGeom prst="rect">
-                      <a:avLst/>
-                    </a:prstGeom>
-                  </pic:spPr>
-                </pic:pic>
-              </a:graphicData>
-            </a:graphic>
-            <wp14:sizeRelH relativeFrom="margin">
-              <wp14:pctWidth>0</wp14:pctWidth>
-            </wp14:sizeRelH>
-            <wp14:sizeRelV relativeFrom="margin">
-              <wp14:pctHeight>0</wp14:pctHeight>
-            </wp14:sizeRelV>
-          </wp:anchor>
-        </w:drawing>
-      </w:r>
-      <w:r>
-        <w:drawing>
-          <wp:anchor distT="0" distB="0" distL="114300" distR="114300" simplePos="0" relativeHeight="251657215" behindDoc="0" locked="0" layoutInCell="1" allowOverlap="1" wp14:anchorId="5DD62163" wp14:editId="7ACBB4E5">
-            <wp:simplePos x="0" y="0"/>
-            <wp:positionH relativeFrom="column">
-              <wp:posOffset>-709295</wp:posOffset>
-            </wp:positionH>
-            <wp:positionV relativeFrom="paragraph">
-              <wp:posOffset>714375</wp:posOffset>
-            </wp:positionV>
-            <wp:extent cx="3670300" cy="2795905"/>
-            <wp:effectExtent l="0" t="0" r="6350" b="4445"/>
-            <wp:wrapNone/>
-            <wp:docPr id="8" name="Picture 7"/>
-            <wp:cNvGraphicFramePr>
-              <a:graphicFrameLocks xmlns:a="http://schemas.openxmlformats.org/drawingml/2006/main" noChangeAspect="1"/>
-            </wp:cNvGraphicFramePr>
-            <a:graphic xmlns:a="http://schemas.openxmlformats.org/drawingml/2006/main">
-              <a:graphicData uri="http://schemas.openxmlformats.org/drawingml/2006/picture">
-                <pic:pic xmlns:pic="http://schemas.openxmlformats.org/drawingml/2006/picture">
-                  <pic:nvPicPr>
-                    <pic:cNvPr id="8" name="Picture 7"/>
-                    <pic:cNvPicPr>
-                      <a:picLocks noChangeAspect="1"/>
-                    </pic:cNvPicPr>
-                  </pic:nvPicPr>
-                  <pic:blipFill>
-                    <a:blip r:embed="rId7" cstate="print">
-                      <a:extLst>
-                        <a:ext uri="{28A0092B-C50C-407E-A947-70E740481C1C}">
-                          <a14:useLocalDpi xmlns:a14="http://schemas.microsoft.com/office/drawing/2010/main" val="0"/>
-                        </a:ext>
-                      </a:extLst>
-                    </a:blip>
-                    <a:stretch>
-                      <a:fillRect/>
-                    </a:stretch>
-                  </pic:blipFill>
-                  <pic:spPr>
-                    <a:xfrm>
-                      <a:off x="0" y="0"/>
-                      <a:ext cx="3670300" cy="2795905"/>
-                    </a:xfrm>
-                    <a:prstGeom prst="rect">
-                      <a:avLst/>
-                    </a:prstGeom>
-                  </pic:spPr>
-                </pic:pic>
-              </a:graphicData>
-            </a:graphic>
-            <wp14:sizeRelH relativeFrom="margin">
-              <wp14:pctWidth>0</wp14:pctWidth>
-            </wp14:sizeRelH>
-            <wp14:sizeRelV relativeFrom="margin">
-              <wp14:pctHeight>0</wp14:pctHeight>
-            </wp14:sizeRelV>
-          </wp:anchor>
-        </w:drawing>
-      </w:r>
-      <w:r>
         <w:br w:type="page"/>
       </w:r>
+      <w:bookmarkStart w:id="0" w:name="_GoBack"/>
+      <w:bookmarkEnd w:id="0"/>
     </w:p>
     <w:p>
       <w:r>
+        <w:rPr>
+          <w:noProof/>
+        </w:rPr>
         <w:lastRenderedPageBreak/>
         <w:drawing>
           <wp:anchor distT="0" distB="0" distL="114300" distR="114300" simplePos="0" relativeHeight="251659264" behindDoc="0" locked="0" layoutInCell="1" allowOverlap="1" wp14:anchorId="0A7E19A1" wp14:editId="22A9E6A5">
@@ -498,6 +547,9 @@
         </w:drawing>
       </w:r>
       <w:r>
+        <w:rPr>
+          <w:noProof/>
+        </w:rPr>
         <w:drawing>
           <wp:anchor distT="0" distB="0" distL="114300" distR="114300" simplePos="0" relativeHeight="251660288" behindDoc="0" locked="0" layoutInCell="1" allowOverlap="1" wp14:anchorId="4F508E99" wp14:editId="607B740C">
             <wp:simplePos x="0" y="0"/>
@@ -997,6 +1049,7 @@
   <w:style w:type="character" w:default="1" w:styleId="DefaultParagraphFont">
     <w:name w:val="Default Paragraph Font"/>
     <w:uiPriority w:val="1"/>
+    <w:semiHidden/>
     <w:unhideWhenUsed/>
   </w:style>
   <w:style w:type="table" w:default="1" w:styleId="TableNormal">

</xml_diff>